<commit_message>
Update changes for mock presentation
</commit_message>
<xml_diff>
--- a/Hardware/Documentation/Hardware Documentation.docx
+++ b/Hardware/Documentation/Hardware Documentation.docx
@@ -4322,6 +4322,58 @@
       </w:r>
     </w:p>
     <w:p/>
+    <w:p>
+      <w:r>
+        <w:t xml:space="preserve">Not working </w:t>
+      </w:r>
+      <w:proofErr w:type="gramStart"/>
+      <w:r>
+        <w:t>until</w:t>
+      </w:r>
+      <w:proofErr w:type="gramEnd"/>
+      <w:r>
+        <w:t xml:space="preserve"> comes to ready mode.</w:t>
+      </w:r>
+    </w:p>
+    <w:p>
+      <w:r>
+        <w:t xml:space="preserve">Once pressed not working for processing </w:t>
+      </w:r>
+      <w:proofErr w:type="gramStart"/>
+      <w:r>
+        <w:t>time period</w:t>
+      </w:r>
+      <w:proofErr w:type="gramEnd"/>
+      <w:r>
+        <w:t>. Until ready mode.</w:t>
+      </w:r>
+    </w:p>
+    <w:p>
+      <w:r>
+        <w:t xml:space="preserve">If one button pressed </w:t>
+      </w:r>
+      <w:proofErr w:type="gramStart"/>
+      <w:r>
+        <w:t>other</w:t>
+      </w:r>
+      <w:proofErr w:type="gramEnd"/>
+      <w:r>
+        <w:t xml:space="preserve"> button </w:t>
+      </w:r>
+      <w:proofErr w:type="gramStart"/>
+      <w:r>
+        <w:t>not</w:t>
+      </w:r>
+      <w:proofErr w:type="gramEnd"/>
+      <w:r>
+        <w:t xml:space="preserve"> working.</w:t>
+      </w:r>
+    </w:p>
+    <w:p>
+      <w:r>
+        <w:t xml:space="preserve">Indicate those by a light </w:t>
+      </w:r>
+    </w:p>
     <w:p/>
     <w:p/>
     <w:p/>

</xml_diff>

<commit_message>
RTC Module and Documentation
Dot board plan has been added to Documentation.
</commit_message>
<xml_diff>
--- a/Hardware/Documentation/Hardware Documentation.docx
+++ b/Hardware/Documentation/Hardware Documentation.docx
@@ -368,10 +368,7 @@
       </w:r>
       <w:proofErr w:type="gramEnd"/>
       <w:r>
-        <w:t xml:space="preserve"> more secure but harder to set up</w:t>
-      </w:r>
-      <w:r>
-        <w:t>.</w:t>
+        <w:t xml:space="preserve"> more secure but harder to set up.</w:t>
       </w:r>
     </w:p>
     <w:p>
@@ -535,10 +532,7 @@
         <w:t>)</w:t>
       </w:r>
       <w:r>
-        <w:t xml:space="preserve"> </w:t>
-      </w:r>
-      <w:r>
-        <w:t>is a high-speed, full-duplex communication protocol used to transfer data between a microcontroller (like ESP32) and peripheral devices such as:</w:t>
+        <w:t xml:space="preserve"> is a high-speed, full-duplex communication protocol used to transfer data between a microcontroller (like ESP32) and peripheral devices such as:</w:t>
       </w:r>
     </w:p>
     <w:p>
@@ -617,13 +611,7 @@
         </w:numPr>
       </w:pPr>
       <w:r>
-        <w:t>MOSI</w:t>
-      </w:r>
-      <w:r>
-        <w:t xml:space="preserve"> - </w:t>
-      </w:r>
-      <w:r>
-        <w:t>Master Out Slave In (Data to device)</w:t>
+        <w:t>MOSI - Master Out Slave In (Data to device)</w:t>
       </w:r>
     </w:p>
     <w:p>
@@ -635,13 +623,7 @@
         </w:numPr>
       </w:pPr>
       <w:r>
-        <w:t>MISO</w:t>
-      </w:r>
-      <w:r>
-        <w:t xml:space="preserve"> - </w:t>
-      </w:r>
-      <w:r>
-        <w:t xml:space="preserve">Master </w:t>
+        <w:t xml:space="preserve">MISO - Master </w:t>
       </w:r>
       <w:proofErr w:type="gramStart"/>
       <w:r>
@@ -661,13 +643,7 @@
         </w:numPr>
       </w:pPr>
       <w:r>
-        <w:t>SCLK</w:t>
-      </w:r>
-      <w:r>
-        <w:t xml:space="preserve"> - </w:t>
-      </w:r>
-      <w:r>
-        <w:t>Serial Clock (provided by master)</w:t>
+        <w:t>SCLK - Serial Clock (provided by master)</w:t>
       </w:r>
     </w:p>
     <w:p>
@@ -679,13 +655,7 @@
         </w:numPr>
       </w:pPr>
       <w:r>
-        <w:t>CS/SS</w:t>
-      </w:r>
-      <w:r>
-        <w:t xml:space="preserve"> - </w:t>
-      </w:r>
-      <w:r>
-        <w:t>Chip Select / Slave Select (activates a device)</w:t>
+        <w:t>CS/SS - Chip Select / Slave Select (activates a device)</w:t>
       </w:r>
     </w:p>
     <w:p/>
@@ -733,9 +703,12 @@
       </w:r>
       <w:proofErr w:type="spellStart"/>
       <w:r>
-        <w:t>senario.</w:t>
-      </w:r>
-      <w:proofErr w:type="spellEnd"/>
+        <w:t>senario</w:t>
+      </w:r>
+      <w:proofErr w:type="spellEnd"/>
+      <w:r>
+        <w:t>.</w:t>
+      </w:r>
       <w:r>
         <w:br/>
       </w:r>
@@ -4375,6 +4348,479 @@
       </w:r>
     </w:p>
     <w:p/>
+    <w:p>
+      <w:pPr>
+        <w:spacing w:line="259" w:lineRule="auto"/>
+      </w:pPr>
+      <w:r>
+        <w:br w:type="page"/>
+      </w:r>
+    </w:p>
+    <w:p>
+      <w:r>
+        <w:lastRenderedPageBreak/>
+        <w:t>Portable</w:t>
+      </w:r>
+    </w:p>
+    <w:p>
+      <w:pPr>
+        <w:pStyle w:val="ListParagraph"/>
+        <w:numPr>
+          <w:ilvl w:val="0"/>
+          <w:numId w:val="8"/>
+        </w:numPr>
+      </w:pPr>
+      <w:r>
+        <w:t>GPS</w:t>
+      </w:r>
+      <w:r>
+        <w:t xml:space="preserve"> (on board)</w:t>
+      </w:r>
+    </w:p>
+    <w:p>
+      <w:pPr>
+        <w:pStyle w:val="ListParagraph"/>
+        <w:numPr>
+          <w:ilvl w:val="1"/>
+          <w:numId w:val="8"/>
+        </w:numPr>
+      </w:pPr>
+      <w:r>
+        <w:t>16 (RX2)</w:t>
+      </w:r>
+    </w:p>
+    <w:p>
+      <w:pPr>
+        <w:pStyle w:val="ListParagraph"/>
+        <w:numPr>
+          <w:ilvl w:val="1"/>
+          <w:numId w:val="8"/>
+        </w:numPr>
+      </w:pPr>
+      <w:r>
+        <w:t>17 (TX2)</w:t>
+      </w:r>
+    </w:p>
+    <w:p>
+      <w:pPr>
+        <w:pStyle w:val="ListParagraph"/>
+        <w:numPr>
+          <w:ilvl w:val="0"/>
+          <w:numId w:val="8"/>
+        </w:numPr>
+      </w:pPr>
+      <w:r>
+        <w:t>NPK</w:t>
+      </w:r>
+    </w:p>
+    <w:p>
+      <w:pPr>
+        <w:pStyle w:val="ListParagraph"/>
+        <w:numPr>
+          <w:ilvl w:val="1"/>
+          <w:numId w:val="8"/>
+        </w:numPr>
+      </w:pPr>
+      <w:r>
+        <w:t>16 (RX2)</w:t>
+      </w:r>
+    </w:p>
+    <w:p>
+      <w:pPr>
+        <w:pStyle w:val="ListParagraph"/>
+        <w:numPr>
+          <w:ilvl w:val="1"/>
+          <w:numId w:val="8"/>
+        </w:numPr>
+      </w:pPr>
+      <w:r>
+        <w:t>17 (TX2)</w:t>
+      </w:r>
+    </w:p>
+    <w:p>
+      <w:pPr>
+        <w:pStyle w:val="ListParagraph"/>
+        <w:numPr>
+          <w:ilvl w:val="0"/>
+          <w:numId w:val="8"/>
+        </w:numPr>
+      </w:pPr>
+      <w:r>
+        <w:t>Soil Moisture</w:t>
+      </w:r>
+    </w:p>
+    <w:p>
+      <w:pPr>
+        <w:pStyle w:val="ListParagraph"/>
+        <w:numPr>
+          <w:ilvl w:val="1"/>
+          <w:numId w:val="8"/>
+        </w:numPr>
+      </w:pPr>
+      <w:r>
+        <w:t>34</w:t>
+      </w:r>
+    </w:p>
+    <w:p>
+      <w:pPr>
+        <w:pStyle w:val="ListParagraph"/>
+        <w:numPr>
+          <w:ilvl w:val="0"/>
+          <w:numId w:val="8"/>
+        </w:numPr>
+      </w:pPr>
+      <w:r>
+        <w:t>SD</w:t>
+      </w:r>
+      <w:r>
+        <w:t xml:space="preserve"> (on board)</w:t>
+      </w:r>
+    </w:p>
+    <w:p>
+      <w:pPr>
+        <w:pStyle w:val="ListParagraph"/>
+        <w:numPr>
+          <w:ilvl w:val="1"/>
+          <w:numId w:val="8"/>
+        </w:numPr>
+      </w:pPr>
+      <w:r>
+        <w:t>5 (</w:t>
+      </w:r>
+      <w:r>
+        <w:t>SD_CS</w:t>
+      </w:r>
+      <w:r>
+        <w:t>)</w:t>
+      </w:r>
+    </w:p>
+    <w:p>
+      <w:pPr>
+        <w:pStyle w:val="ListParagraph"/>
+        <w:numPr>
+          <w:ilvl w:val="1"/>
+          <w:numId w:val="8"/>
+        </w:numPr>
+      </w:pPr>
+      <w:r>
+        <w:t>18 (</w:t>
+      </w:r>
+      <w:r>
+        <w:t>SCK</w:t>
+      </w:r>
+      <w:r>
+        <w:t>)</w:t>
+      </w:r>
+    </w:p>
+    <w:p>
+      <w:pPr>
+        <w:pStyle w:val="ListParagraph"/>
+        <w:numPr>
+          <w:ilvl w:val="1"/>
+          <w:numId w:val="8"/>
+        </w:numPr>
+      </w:pPr>
+      <w:r>
+        <w:t>19 (</w:t>
+      </w:r>
+      <w:r>
+        <w:t>MISO</w:t>
+      </w:r>
+      <w:r>
+        <w:t>)</w:t>
+      </w:r>
+    </w:p>
+    <w:p>
+      <w:pPr>
+        <w:pStyle w:val="ListParagraph"/>
+        <w:numPr>
+          <w:ilvl w:val="1"/>
+          <w:numId w:val="8"/>
+        </w:numPr>
+      </w:pPr>
+      <w:r>
+        <w:t>23 (</w:t>
+      </w:r>
+      <w:r>
+        <w:t>MOSI</w:t>
+      </w:r>
+      <w:r>
+        <w:t>)</w:t>
+      </w:r>
+    </w:p>
+    <w:p>
+      <w:pPr>
+        <w:pStyle w:val="ListParagraph"/>
+        <w:numPr>
+          <w:ilvl w:val="0"/>
+          <w:numId w:val="8"/>
+        </w:numPr>
+      </w:pPr>
+      <w:r>
+        <w:t>Step down</w:t>
+      </w:r>
+    </w:p>
+    <w:p>
+      <w:pPr>
+        <w:pStyle w:val="ListParagraph"/>
+        <w:numPr>
+          <w:ilvl w:val="1"/>
+          <w:numId w:val="8"/>
+        </w:numPr>
+      </w:pPr>
+      <w:r>
+        <w:t>VCC</w:t>
+      </w:r>
+    </w:p>
+    <w:p>
+      <w:pPr>
+        <w:pStyle w:val="ListParagraph"/>
+        <w:numPr>
+          <w:ilvl w:val="1"/>
+          <w:numId w:val="8"/>
+        </w:numPr>
+      </w:pPr>
+      <w:r>
+        <w:t>GND</w:t>
+      </w:r>
+    </w:p>
+    <w:p>
+      <w:pPr>
+        <w:pStyle w:val="ListParagraph"/>
+        <w:numPr>
+          <w:ilvl w:val="0"/>
+          <w:numId w:val="8"/>
+        </w:numPr>
+      </w:pPr>
+      <w:r>
+        <w:t>RTC</w:t>
+      </w:r>
+      <w:r>
+        <w:t xml:space="preserve"> (on board)</w:t>
+      </w:r>
+    </w:p>
+    <w:p>
+      <w:pPr>
+        <w:pStyle w:val="ListParagraph"/>
+        <w:numPr>
+          <w:ilvl w:val="1"/>
+          <w:numId w:val="8"/>
+        </w:numPr>
+      </w:pPr>
+      <w:r>
+        <w:t>21 (</w:t>
+      </w:r>
+      <w:r>
+        <w:t>SDA</w:t>
+      </w:r>
+      <w:r>
+        <w:t>)</w:t>
+      </w:r>
+    </w:p>
+    <w:p>
+      <w:pPr>
+        <w:pStyle w:val="ListParagraph"/>
+        <w:numPr>
+          <w:ilvl w:val="1"/>
+          <w:numId w:val="8"/>
+        </w:numPr>
+      </w:pPr>
+      <w:r>
+        <w:t>22 (</w:t>
+      </w:r>
+      <w:r>
+        <w:t>SCL</w:t>
+      </w:r>
+      <w:r>
+        <w:t>)</w:t>
+      </w:r>
+    </w:p>
+    <w:p>
+      <w:pPr>
+        <w:pStyle w:val="ListParagraph"/>
+        <w:numPr>
+          <w:ilvl w:val="1"/>
+          <w:numId w:val="8"/>
+        </w:numPr>
+      </w:pPr>
+      <w:r>
+        <w:t>SQW</w:t>
+      </w:r>
+    </w:p>
+    <w:p>
+      <w:pPr>
+        <w:pStyle w:val="ListParagraph"/>
+        <w:numPr>
+          <w:ilvl w:val="1"/>
+          <w:numId w:val="8"/>
+        </w:numPr>
+      </w:pPr>
+      <w:r>
+        <w:t>32K</w:t>
+      </w:r>
+    </w:p>
+    <w:p>
+      <w:pPr>
+        <w:pStyle w:val="ListParagraph"/>
+        <w:numPr>
+          <w:ilvl w:val="0"/>
+          <w:numId w:val="8"/>
+        </w:numPr>
+      </w:pPr>
+      <w:r>
+        <w:t>Display</w:t>
+      </w:r>
+    </w:p>
+    <w:p>
+      <w:pPr>
+        <w:pStyle w:val="ListParagraph"/>
+        <w:numPr>
+          <w:ilvl w:val="1"/>
+          <w:numId w:val="8"/>
+        </w:numPr>
+      </w:pPr>
+      <w:r>
+        <w:t>21 (</w:t>
+      </w:r>
+      <w:r>
+        <w:t>SDA</w:t>
+      </w:r>
+      <w:r>
+        <w:t>)</w:t>
+      </w:r>
+    </w:p>
+    <w:p>
+      <w:pPr>
+        <w:pStyle w:val="ListParagraph"/>
+        <w:numPr>
+          <w:ilvl w:val="1"/>
+          <w:numId w:val="8"/>
+        </w:numPr>
+      </w:pPr>
+      <w:r>
+        <w:t>22 (</w:t>
+      </w:r>
+      <w:r>
+        <w:t>SCL</w:t>
+      </w:r>
+      <w:r>
+        <w:t>)</w:t>
+      </w:r>
+    </w:p>
+    <w:p>
+      <w:pPr>
+        <w:pStyle w:val="ListParagraph"/>
+        <w:numPr>
+          <w:ilvl w:val="0"/>
+          <w:numId w:val="8"/>
+        </w:numPr>
+      </w:pPr>
+      <w:r>
+        <w:t>Power switch</w:t>
+      </w:r>
+    </w:p>
+    <w:p>
+      <w:pPr>
+        <w:pStyle w:val="ListParagraph"/>
+        <w:numPr>
+          <w:ilvl w:val="0"/>
+          <w:numId w:val="8"/>
+        </w:numPr>
+      </w:pPr>
+      <w:r>
+        <w:t>Two Switches</w:t>
+      </w:r>
+    </w:p>
+    <w:p>
+      <w:pPr>
+        <w:pStyle w:val="ListParagraph"/>
+        <w:numPr>
+          <w:ilvl w:val="1"/>
+          <w:numId w:val="8"/>
+        </w:numPr>
+      </w:pPr>
+      <w:r>
+        <w:t>25</w:t>
+      </w:r>
+    </w:p>
+    <w:p>
+      <w:pPr>
+        <w:pStyle w:val="ListParagraph"/>
+        <w:numPr>
+          <w:ilvl w:val="1"/>
+          <w:numId w:val="8"/>
+        </w:numPr>
+      </w:pPr>
+      <w:r>
+        <w:t>26</w:t>
+      </w:r>
+    </w:p>
+    <w:p>
+      <w:pPr>
+        <w:pStyle w:val="ListParagraph"/>
+        <w:numPr>
+          <w:ilvl w:val="0"/>
+          <w:numId w:val="8"/>
+        </w:numPr>
+      </w:pPr>
+      <w:r>
+        <w:t xml:space="preserve">Two </w:t>
+      </w:r>
+      <w:r>
+        <w:t>LEDs</w:t>
+      </w:r>
+    </w:p>
+    <w:p>
+      <w:pPr>
+        <w:pStyle w:val="ListParagraph"/>
+        <w:numPr>
+          <w:ilvl w:val="1"/>
+          <w:numId w:val="8"/>
+        </w:numPr>
+      </w:pPr>
+      <w:r>
+        <w:t>32</w:t>
+      </w:r>
+    </w:p>
+    <w:p>
+      <w:pPr>
+        <w:pStyle w:val="ListParagraph"/>
+        <w:numPr>
+          <w:ilvl w:val="1"/>
+          <w:numId w:val="8"/>
+        </w:numPr>
+      </w:pPr>
+      <w:r>
+        <w:t>33</w:t>
+      </w:r>
+    </w:p>
+    <w:p/>
+    <w:p>
+      <w:r>
+        <w:t xml:space="preserve">(16, </w:t>
+      </w:r>
+      <w:proofErr w:type="gramStart"/>
+      <w:r>
+        <w:t>17)*</w:t>
+      </w:r>
+      <w:proofErr w:type="gramEnd"/>
+      <w:r>
+        <w:t>2</w:t>
+      </w:r>
+    </w:p>
+    <w:p>
+      <w:r>
+        <w:t xml:space="preserve">(21, </w:t>
+      </w:r>
+      <w:proofErr w:type="gramStart"/>
+      <w:r>
+        <w:t>22)*</w:t>
+      </w:r>
+      <w:proofErr w:type="gramEnd"/>
+      <w:r>
+        <w:t>2</w:t>
+      </w:r>
+    </w:p>
     <w:p/>
     <w:p/>
     <w:sectPr>
@@ -5027,6 +5473,119 @@
     </w:lvl>
   </w:abstractNum>
   <w:abstractNum w:abstractNumId="5" w15:restartNumberingAfterBreak="0">
+    <w:nsid w:val="4411731A"/>
+    <w:multiLevelType w:val="multilevel"/>
+    <w:tmpl w:val="04090021"/>
+    <w:lvl w:ilvl="0">
+      <w:start w:val="1"/>
+      <w:numFmt w:val="bullet"/>
+      <w:lvlText w:val=""/>
+      <w:lvlJc w:val="left"/>
+      <w:pPr>
+        <w:ind w:left="360" w:hanging="360"/>
+      </w:pPr>
+      <w:rPr>
+        <w:rFonts w:ascii="Wingdings" w:hAnsi="Wingdings" w:hint="default"/>
+      </w:rPr>
+    </w:lvl>
+    <w:lvl w:ilvl="1">
+      <w:start w:val="1"/>
+      <w:numFmt w:val="bullet"/>
+      <w:lvlText w:val=""/>
+      <w:lvlJc w:val="left"/>
+      <w:pPr>
+        <w:ind w:left="720" w:hanging="360"/>
+      </w:pPr>
+      <w:rPr>
+        <w:rFonts w:ascii="Wingdings" w:hAnsi="Wingdings" w:hint="default"/>
+      </w:rPr>
+    </w:lvl>
+    <w:lvl w:ilvl="2">
+      <w:start w:val="1"/>
+      <w:numFmt w:val="bullet"/>
+      <w:lvlText w:val=""/>
+      <w:lvlJc w:val="left"/>
+      <w:pPr>
+        <w:ind w:left="1080" w:hanging="360"/>
+      </w:pPr>
+      <w:rPr>
+        <w:rFonts w:ascii="Wingdings" w:hAnsi="Wingdings" w:hint="default"/>
+      </w:rPr>
+    </w:lvl>
+    <w:lvl w:ilvl="3">
+      <w:start w:val="1"/>
+      <w:numFmt w:val="bullet"/>
+      <w:lvlText w:val=""/>
+      <w:lvlJc w:val="left"/>
+      <w:pPr>
+        <w:ind w:left="1440" w:hanging="360"/>
+      </w:pPr>
+      <w:rPr>
+        <w:rFonts w:ascii="Symbol" w:hAnsi="Symbol" w:hint="default"/>
+      </w:rPr>
+    </w:lvl>
+    <w:lvl w:ilvl="4">
+      <w:start w:val="1"/>
+      <w:numFmt w:val="bullet"/>
+      <w:lvlText w:val=""/>
+      <w:lvlJc w:val="left"/>
+      <w:pPr>
+        <w:ind w:left="1800" w:hanging="360"/>
+      </w:pPr>
+      <w:rPr>
+        <w:rFonts w:ascii="Symbol" w:hAnsi="Symbol" w:hint="default"/>
+      </w:rPr>
+    </w:lvl>
+    <w:lvl w:ilvl="5">
+      <w:start w:val="1"/>
+      <w:numFmt w:val="bullet"/>
+      <w:lvlText w:val=""/>
+      <w:lvlJc w:val="left"/>
+      <w:pPr>
+        <w:ind w:left="2160" w:hanging="360"/>
+      </w:pPr>
+      <w:rPr>
+        <w:rFonts w:ascii="Wingdings" w:hAnsi="Wingdings" w:hint="default"/>
+      </w:rPr>
+    </w:lvl>
+    <w:lvl w:ilvl="6">
+      <w:start w:val="1"/>
+      <w:numFmt w:val="bullet"/>
+      <w:lvlText w:val=""/>
+      <w:lvlJc w:val="left"/>
+      <w:pPr>
+        <w:ind w:left="2520" w:hanging="360"/>
+      </w:pPr>
+      <w:rPr>
+        <w:rFonts w:ascii="Wingdings" w:hAnsi="Wingdings" w:hint="default"/>
+      </w:rPr>
+    </w:lvl>
+    <w:lvl w:ilvl="7">
+      <w:start w:val="1"/>
+      <w:numFmt w:val="bullet"/>
+      <w:lvlText w:val=""/>
+      <w:lvlJc w:val="left"/>
+      <w:pPr>
+        <w:ind w:left="2880" w:hanging="360"/>
+      </w:pPr>
+      <w:rPr>
+        <w:rFonts w:ascii="Symbol" w:hAnsi="Symbol" w:hint="default"/>
+      </w:rPr>
+    </w:lvl>
+    <w:lvl w:ilvl="8">
+      <w:start w:val="1"/>
+      <w:numFmt w:val="bullet"/>
+      <w:lvlText w:val=""/>
+      <w:lvlJc w:val="left"/>
+      <w:pPr>
+        <w:ind w:left="3240" w:hanging="360"/>
+      </w:pPr>
+      <w:rPr>
+        <w:rFonts w:ascii="Symbol" w:hAnsi="Symbol" w:hint="default"/>
+      </w:rPr>
+    </w:lvl>
+  </w:abstractNum>
+  <w:abstractNum w:abstractNumId="6" w15:restartNumberingAfterBreak="0">
     <w:nsid w:val="46556F49"/>
     <w:multiLevelType w:val="hybridMultilevel"/>
     <w:tmpl w:val="1308686C"/>
@@ -5112,7 +5671,7 @@
       </w:pPr>
     </w:lvl>
   </w:abstractNum>
-  <w:abstractNum w:abstractNumId="6" w15:restartNumberingAfterBreak="0">
+  <w:abstractNum w:abstractNumId="7" w15:restartNumberingAfterBreak="0">
     <w:nsid w:val="7C4D6D61"/>
     <w:multiLevelType w:val="hybridMultilevel"/>
     <w:tmpl w:val="FF4EEB26"/>
@@ -5235,16 +5794,19 @@
     <w:abstractNumId w:val="2"/>
   </w:num>
   <w:num w:numId="4" w16cid:durableId="623191675">
-    <w:abstractNumId w:val="6"/>
+    <w:abstractNumId w:val="7"/>
   </w:num>
   <w:num w:numId="5" w16cid:durableId="1731421649">
-    <w:abstractNumId w:val="5"/>
+    <w:abstractNumId w:val="6"/>
   </w:num>
   <w:num w:numId="6" w16cid:durableId="1126267091">
     <w:abstractNumId w:val="0"/>
   </w:num>
   <w:num w:numId="7" w16cid:durableId="1604801968">
     <w:abstractNumId w:val="1"/>
+  </w:num>
+  <w:num w:numId="8" w16cid:durableId="277030632">
+    <w:abstractNumId w:val="5"/>
   </w:num>
 </w:numbering>
 </file>
@@ -5863,6 +6425,7 @@
   <w:style w:type="character" w:default="1" w:styleId="DefaultParagraphFont">
     <w:name w:val="Default Paragraph Font"/>
     <w:uiPriority w:val="1"/>
+    <w:semiHidden/>
     <w:unhideWhenUsed/>
   </w:style>
   <w:style w:type="table" w:default="1" w:styleId="TableNormal">

</xml_diff>

<commit_message>
ML app to Cloud run
</commit_message>
<xml_diff>
--- a/Hardware/Documentation/Hardware Documentation.docx
+++ b/Hardware/Documentation/Hardware Documentation.docx
@@ -4779,7 +4779,10 @@
         </w:numPr>
       </w:pPr>
       <w:r>
-        <w:t>32</w:t>
+        <w:t>3</w:t>
+      </w:r>
+      <w:r>
+        <w:t>5</w:t>
       </w:r>
     </w:p>
     <w:p>
@@ -4792,6 +4795,30 @@
       </w:pPr>
       <w:r>
         <w:t>33</w:t>
+      </w:r>
+    </w:p>
+    <w:p>
+      <w:pPr>
+        <w:pStyle w:val="ListParagraph"/>
+        <w:numPr>
+          <w:ilvl w:val="0"/>
+          <w:numId w:val="8"/>
+        </w:numPr>
+      </w:pPr>
+      <w:r>
+        <w:t>TTL to RS485</w:t>
+      </w:r>
+    </w:p>
+    <w:p>
+      <w:pPr>
+        <w:pStyle w:val="ListParagraph"/>
+        <w:numPr>
+          <w:ilvl w:val="1"/>
+          <w:numId w:val="8"/>
+        </w:numPr>
+      </w:pPr>
+      <w:r>
+        <w:t>32</w:t>
       </w:r>
     </w:p>
     <w:p/>

</xml_diff>

<commit_message>
GPS and NPK working codes
</commit_message>
<xml_diff>
--- a/Hardware/Documentation/Hardware Documentation.docx
+++ b/Hardware/Documentation/Hardware Documentation.docx
@@ -4740,7 +4740,7 @@
         </w:numPr>
       </w:pPr>
       <w:r>
-        <w:t>25</w:t>
+        <w:t>D12</w:t>
       </w:r>
     </w:p>
     <w:p>
@@ -4752,7 +4752,7 @@
         </w:numPr>
       </w:pPr>
       <w:r>
-        <w:t>26</w:t>
+        <w:t>D14</w:t>
       </w:r>
     </w:p>
     <w:p>
@@ -4779,10 +4779,7 @@
         </w:numPr>
       </w:pPr>
       <w:r>
-        <w:t>3</w:t>
-      </w:r>
-      <w:r>
-        <w:t>5</w:t>
+        <w:t>D27</w:t>
       </w:r>
     </w:p>
     <w:p>
@@ -4794,6 +4791,9 @@
         </w:numPr>
       </w:pPr>
       <w:r>
+        <w:t>D</w:t>
+      </w:r>
+      <w:r>
         <w:t>33</w:t>
       </w:r>
     </w:p>
@@ -4818,7 +4818,34 @@
         </w:numPr>
       </w:pPr>
       <w:r>
+        <w:t>D</w:t>
+      </w:r>
+      <w:r>
         <w:t>32</w:t>
+      </w:r>
+    </w:p>
+    <w:p>
+      <w:pPr>
+        <w:pStyle w:val="ListParagraph"/>
+        <w:numPr>
+          <w:ilvl w:val="1"/>
+          <w:numId w:val="8"/>
+        </w:numPr>
+      </w:pPr>
+      <w:r>
+        <w:t>R0 to D25</w:t>
+      </w:r>
+    </w:p>
+    <w:p>
+      <w:pPr>
+        <w:pStyle w:val="ListParagraph"/>
+        <w:numPr>
+          <w:ilvl w:val="1"/>
+          <w:numId w:val="8"/>
+        </w:numPr>
+      </w:pPr>
+      <w:r>
+        <w:t>D1 to D26</w:t>
       </w:r>
     </w:p>
     <w:p/>

</xml_diff>